<commit_message>
Se añade info sobre var y let
</commit_message>
<xml_diff>
--- a/Notas.docx
+++ b/Notas.docx
@@ -25,7 +25,11 @@
     <w:sdt>
       <w:sdtPr>
         <w:rPr>
-          <w:lang w:val="es-ES"/>
+          <w:rFonts w:asciiTheme="minorHAnsi" w:eastAsiaTheme="minorHAnsi" w:hAnsiTheme="minorHAnsi" w:cstheme="minorBidi"/>
+          <w:color w:val="auto"/>
+          <w:sz w:val="22"/>
+          <w:szCs w:val="22"/>
+          <w:lang w:val="es-ES" w:eastAsia="en-US"/>
         </w:rPr>
         <w:id w:val="-814951925"/>
         <w:docPartObj>
@@ -35,13 +39,8 @@
       </w:sdtPr>
       <w:sdtEndPr>
         <w:rPr>
-          <w:rFonts w:asciiTheme="minorHAnsi" w:eastAsiaTheme="minorHAnsi" w:hAnsiTheme="minorHAnsi" w:cstheme="minorBidi"/>
           <w:b/>
           <w:bCs/>
-          <w:color w:val="auto"/>
-          <w:sz w:val="22"/>
-          <w:szCs w:val="22"/>
-          <w:lang w:eastAsia="en-US"/>
         </w:rPr>
       </w:sdtEndPr>
       <w:sdtContent>
@@ -719,6 +718,7 @@
       <w:r>
         <w:rPr>
           <w:rFonts w:ascii="Garamond" w:hAnsi="Garamond"/>
+          <w:noProof/>
           <w:sz w:val="24"/>
           <w:szCs w:val="24"/>
         </w:rPr>
@@ -1503,13 +1503,29 @@
     </w:tbl>
     <w:p>
       <w:pPr>
-        <w:pStyle w:val="Prrafodelista"/>
-        <w:rPr>
-          <w:rFonts w:ascii="Garamond" w:hAnsi="Garamond"/>
-          <w:sz w:val="24"/>
-          <w:szCs w:val="24"/>
-        </w:rPr>
-      </w:pPr>
+        <w:rPr>
+          <w:rFonts w:ascii="Garamond" w:hAnsi="Garamond"/>
+          <w:sz w:val="24"/>
+          <w:szCs w:val="24"/>
+        </w:rPr>
+      </w:pPr>
+    </w:p>
+    <w:p>
+      <w:pPr>
+        <w:rPr>
+          <w:rFonts w:ascii="Garamond" w:hAnsi="Garamond"/>
+          <w:sz w:val="24"/>
+          <w:szCs w:val="24"/>
+        </w:rPr>
+      </w:pPr>
+      <w:r>
+        <w:rPr>
+          <w:rFonts w:ascii="Garamond" w:hAnsi="Garamond"/>
+          <w:sz w:val="24"/>
+          <w:szCs w:val="24"/>
+        </w:rPr>
+        <w:t>Recomendable usar let (var de ámbito local) que var (var de ámbito general)</w:t>
+      </w:r>
     </w:p>
     <w:sectPr>
       <w:pgSz w:w="11906" w:h="16838"/>

</xml_diff>